<commit_message>
movi la ruta critica a entrega final
</commit_message>
<xml_diff>
--- a/Documentación/Ruta Critica.docx
+++ b/Documentación/Ruta Critica.docx
@@ -164,8 +164,6 @@
             <w:r>
               <w:t>1 hora</w:t>
             </w:r>
-            <w:bookmarkStart w:id="0" w:name="_GoBack"/>
-            <w:bookmarkEnd w:id="0"/>
           </w:p>
         </w:tc>
         <w:tc>
@@ -185,6 +183,9 @@
             <w:tcW w:w="2992" w:type="dxa"/>
           </w:tcPr>
           <w:p>
+            <w:r>
+              <w:t xml:space="preserve"> </w:t>
+            </w:r>
             <w:proofErr w:type="spellStart"/>
             <w:r>
               <w:t>Reunion</w:t>
@@ -414,7 +415,7 @@
           </w:tcPr>
           <w:p>
             <w:r>
-              <w:t>Análisis y diseño</w:t>
+              <w:t xml:space="preserve"> diseño</w:t>
             </w:r>
           </w:p>
         </w:tc>
@@ -451,7 +452,10 @@
           </w:tcPr>
           <w:p>
             <w:r>
-              <w:t>Diseño y prototipos</w:t>
+              <w:t xml:space="preserve">Instalación de programas y </w:t>
+            </w:r>
+            <w:r>
+              <w:t>prototipos</w:t>
             </w:r>
           </w:p>
         </w:tc>
@@ -728,7 +732,7 @@
           </w:tcPr>
           <w:p>
             <w:r>
-              <w:t>Análisis y diseño</w:t>
+              <w:t xml:space="preserve"> diseño</w:t>
             </w:r>
           </w:p>
         </w:tc>
@@ -765,7 +769,7 @@
           </w:tcPr>
           <w:p>
             <w:r>
-              <w:t>Diseño y prototipos</w:t>
+              <w:t>Instalación de programas y prototipos</w:t>
             </w:r>
           </w:p>
         </w:tc>
@@ -1037,7 +1041,7 @@
           </w:tcPr>
           <w:p>
             <w:r>
-              <w:t>Análisis y diseño</w:t>
+              <w:t xml:space="preserve"> diseño</w:t>
             </w:r>
           </w:p>
         </w:tc>
@@ -1074,7 +1078,7 @@
           </w:tcPr>
           <w:p>
             <w:r>
-              <w:t>Diseño y prototipos</w:t>
+              <w:t>Instalación de programas y prototipos</w:t>
             </w:r>
           </w:p>
         </w:tc>
@@ -1346,19 +1350,20 @@
           </w:tcPr>
           <w:p>
             <w:r>
-              <w:t>Análisis y diseño</w:t>
-            </w:r>
-          </w:p>
-        </w:tc>
-      </w:tr>
-      <w:tr>
-        <w:tc>
-          <w:tcPr>
-            <w:tcW w:w="2992" w:type="dxa"/>
-          </w:tcPr>
-          <w:p>
-            <w:proofErr w:type="spellStart"/>
-            <w:r>
+              <w:t xml:space="preserve"> diseño</w:t>
+            </w:r>
+          </w:p>
+        </w:tc>
+      </w:tr>
+      <w:tr>
+        <w:tc>
+          <w:tcPr>
+            <w:tcW w:w="2992" w:type="dxa"/>
+          </w:tcPr>
+          <w:p>
+            <w:proofErr w:type="spellStart"/>
+            <w:r>
+              <w:lastRenderedPageBreak/>
               <w:t>Generacion</w:t>
             </w:r>
             <w:proofErr w:type="spellEnd"/>
@@ -1383,7 +1388,7 @@
           </w:tcPr>
           <w:p>
             <w:r>
-              <w:t>Diseño y prototipos</w:t>
+              <w:t>Instalación de programas y prototipos</w:t>
             </w:r>
           </w:p>
         </w:tc>
@@ -1460,7 +1465,6 @@
           </w:tcPr>
           <w:p>
             <w:r>
-              <w:lastRenderedPageBreak/>
               <w:t>Entrega</w:t>
             </w:r>
           </w:p>
@@ -1656,7 +1660,7 @@
           </w:tcPr>
           <w:p>
             <w:r>
-              <w:t>Análisis y diseño</w:t>
+              <w:t xml:space="preserve"> diseño</w:t>
             </w:r>
           </w:p>
         </w:tc>
@@ -1693,7 +1697,7 @@
           </w:tcPr>
           <w:p>
             <w:r>
-              <w:t>Diseño y prototipos</w:t>
+              <w:t>Instalación de programas y prototipos</w:t>
             </w:r>
           </w:p>
         </w:tc>
@@ -1965,7 +1969,7 @@
           </w:tcPr>
           <w:p>
             <w:r>
-              <w:t>Análisis y diseño</w:t>
+              <w:t xml:space="preserve"> diseño</w:t>
             </w:r>
           </w:p>
         </w:tc>
@@ -2002,7 +2006,7 @@
           </w:tcPr>
           <w:p>
             <w:r>
-              <w:t>Diseño y prototipos</w:t>
+              <w:t>Instalación de programas y prototipos</w:t>
             </w:r>
           </w:p>
         </w:tc>
@@ -2103,7 +2107,57 @@
     </w:tbl>
     <w:p/>
     <w:p/>
-    <w:p/>
+    <w:p>
+      <w:bookmarkStart w:id="0" w:name="_GoBack"/>
+      <w:r>
+        <w:rPr>
+          <w:noProof/>
+          <w:lang w:eastAsia="es-MX"/>
+        </w:rPr>
+        <w:drawing>
+          <wp:inline distT="0" distB="0" distL="0" distR="0">
+            <wp:extent cx="5612130" cy="2720975"/>
+            <wp:effectExtent l="0" t="0" r="7620" b="3175"/>
+            <wp:docPr id="1" name="Imagen 1"/>
+            <wp:cNvGraphicFramePr>
+              <a:graphicFrameLocks xmlns:a="http://schemas.openxmlformats.org/drawingml/2006/main" noChangeAspect="1"/>
+            </wp:cNvGraphicFramePr>
+            <a:graphic xmlns:a="http://schemas.openxmlformats.org/drawingml/2006/main">
+              <a:graphicData uri="http://schemas.openxmlformats.org/drawingml/2006/picture">
+                <pic:pic xmlns:pic="http://schemas.openxmlformats.org/drawingml/2006/picture">
+                  <pic:nvPicPr>
+                    <pic:cNvPr id="1" name="ruta critica.png"/>
+                    <pic:cNvPicPr/>
+                  </pic:nvPicPr>
+                  <pic:blipFill>
+                    <a:blip r:embed="rId4">
+                      <a:extLst>
+                        <a:ext uri="{28A0092B-C50C-407E-A947-70E740481C1C}">
+                          <a14:useLocalDpi xmlns:a14="http://schemas.microsoft.com/office/drawing/2010/main" val="0"/>
+                        </a:ext>
+                      </a:extLst>
+                    </a:blip>
+                    <a:stretch>
+                      <a:fillRect/>
+                    </a:stretch>
+                  </pic:blipFill>
+                  <pic:spPr>
+                    <a:xfrm>
+                      <a:off x="0" y="0"/>
+                      <a:ext cx="5612130" cy="2720975"/>
+                    </a:xfrm>
+                    <a:prstGeom prst="rect">
+                      <a:avLst/>
+                    </a:prstGeom>
+                  </pic:spPr>
+                </pic:pic>
+              </a:graphicData>
+            </a:graphic>
+          </wp:inline>
+        </w:drawing>
+      </w:r>
+      <w:bookmarkEnd w:id="0"/>
+    </w:p>
     <w:sectPr>
       <w:pgSz w:w="12240" w:h="15840"/>
       <w:pgMar w:top="1417" w:right="1701" w:bottom="1417" w:left="1701" w:header="708" w:footer="708" w:gutter="0"/>
@@ -2544,6 +2598,7 @@
       <w:spacing w:after="0" w:line="240" w:lineRule="auto"/>
     </w:pPr>
     <w:tblPr>
+      <w:tblInd w:w="0" w:type="dxa"/>
       <w:tblBorders>
         <w:top w:val="single" w:sz="4" w:space="0" w:color="auto"/>
         <w:left w:val="single" w:sz="4" w:space="0" w:color="auto"/>
@@ -2552,6 +2607,12 @@
         <w:insideH w:val="single" w:sz="4" w:space="0" w:color="auto"/>
         <w:insideV w:val="single" w:sz="4" w:space="0" w:color="auto"/>
       </w:tblBorders>
+      <w:tblCellMar>
+        <w:top w:w="0" w:type="dxa"/>
+        <w:left w:w="108" w:type="dxa"/>
+        <w:bottom w:w="0" w:type="dxa"/>
+        <w:right w:w="108" w:type="dxa"/>
+      </w:tblCellMar>
     </w:tblPr>
   </w:style>
 </w:styles>

</xml_diff>